<commit_message>
tips in the login and signup windows, better answers for user
</commit_message>
<xml_diff>
--- a/BonusWorkPaper.docx
+++ b/BonusWorkPaper.docx
@@ -5,6 +5,7 @@
     <w:p>
       <w:pPr>
         <w:rPr>
+          <w:rFonts w:hint="cs"/>
           <w:highlight w:val="yellow"/>
           <w:rtl/>
         </w:rPr>
@@ -27,11 +28,12 @@
         <w:tblLook w:val="04A0" w:firstRow="1" w:lastRow="0" w:firstColumn="1" w:lastColumn="0" w:noHBand="0" w:noVBand="1"/>
       </w:tblPr>
       <w:tblGrid>
-        <w:gridCol w:w="1278"/>
-        <w:gridCol w:w="2385"/>
-        <w:gridCol w:w="2905"/>
-        <w:gridCol w:w="807"/>
+        <w:gridCol w:w="1235"/>
+        <w:gridCol w:w="2100"/>
+        <w:gridCol w:w="2530"/>
+        <w:gridCol w:w="762"/>
         <w:gridCol w:w="904"/>
+        <w:gridCol w:w="765"/>
       </w:tblGrid>
       <w:tr>
         <w:trPr>
@@ -39,14 +41,13 @@
         </w:trPr>
         <w:tc>
           <w:tcPr>
-            <w:tcW w:w="1278" w:type="dxa"/>
+            <w:tcW w:w="1236" w:type="dxa"/>
             <w:shd w:val="clear" w:color="auto" w:fill="000000" w:themeFill="text1"/>
           </w:tcPr>
           <w:p>
             <w:pPr>
               <w:jc w:val="center"/>
               <w:rPr>
-                <w:rFonts w:hint="cs"/>
                 <w:b/>
                 <w:bCs/>
                 <w:rtl/>
@@ -65,14 +66,13 @@
         </w:tc>
         <w:tc>
           <w:tcPr>
-            <w:tcW w:w="2385" w:type="dxa"/>
+            <w:tcW w:w="2108" w:type="dxa"/>
             <w:shd w:val="clear" w:color="auto" w:fill="000000" w:themeFill="text1"/>
           </w:tcPr>
           <w:p>
             <w:pPr>
               <w:jc w:val="center"/>
               <w:rPr>
-                <w:rFonts w:hint="cs"/>
                 <w:b/>
                 <w:bCs/>
                 <w:rtl/>
@@ -91,14 +91,13 @@
         </w:tc>
         <w:tc>
           <w:tcPr>
-            <w:tcW w:w="2905" w:type="dxa"/>
+            <w:tcW w:w="2540" w:type="dxa"/>
             <w:shd w:val="clear" w:color="auto" w:fill="000000" w:themeFill="text1"/>
           </w:tcPr>
           <w:p>
             <w:pPr>
               <w:jc w:val="center"/>
               <w:rPr>
-                <w:rFonts w:hint="cs"/>
                 <w:b/>
                 <w:bCs/>
                 <w:rtl/>
@@ -117,7 +116,7 @@
         </w:tc>
         <w:tc>
           <w:tcPr>
-            <w:tcW w:w="807" w:type="dxa"/>
+            <w:tcW w:w="763" w:type="dxa"/>
             <w:shd w:val="clear" w:color="auto" w:fill="000000" w:themeFill="text1"/>
           </w:tcPr>
           <w:p>
@@ -143,7 +142,6 @@
             <w:pPr>
               <w:jc w:val="center"/>
               <w:rPr>
-                <w:rFonts w:hint="cs"/>
                 <w:b/>
                 <w:bCs/>
                 <w:rtl/>
@@ -188,7 +186,6 @@
             <w:pPr>
               <w:jc w:val="center"/>
               <w:rPr>
-                <w:rFonts w:hint="cs"/>
                 <w:b/>
                 <w:bCs/>
                 <w:rtl/>
@@ -202,6 +199,32 @@
                 <w:rtl/>
               </w:rPr>
               <w:t>(1-5)</w:t>
+            </w:r>
+          </w:p>
+        </w:tc>
+        <w:tc>
+          <w:tcPr>
+            <w:tcW w:w="745" w:type="dxa"/>
+            <w:shd w:val="clear" w:color="auto" w:fill="000000" w:themeFill="text1"/>
+          </w:tcPr>
+          <w:p>
+            <w:pPr>
+              <w:jc w:val="center"/>
+              <w:rPr>
+                <w:rFonts w:hint="cs"/>
+                <w:b/>
+                <w:bCs/>
+                <w:rtl/>
+              </w:rPr>
+            </w:pPr>
+            <w:r>
+              <w:rPr>
+                <w:rFonts w:hint="cs"/>
+                <w:b/>
+                <w:bCs/>
+                <w:rtl/>
+              </w:rPr>
+              <w:t>גמור?</w:t>
             </w:r>
           </w:p>
         </w:tc>
@@ -212,13 +235,12 @@
         </w:trPr>
         <w:tc>
           <w:tcPr>
-            <w:tcW w:w="1278" w:type="dxa"/>
+            <w:tcW w:w="1236" w:type="dxa"/>
             <w:shd w:val="clear" w:color="auto" w:fill="FFFF00"/>
           </w:tcPr>
           <w:p>
             <w:pPr>
               <w:rPr>
-                <w:rFonts w:hint="cs"/>
                 <w:rtl/>
               </w:rPr>
             </w:pPr>
@@ -233,7 +255,7 @@
         </w:tc>
         <w:tc>
           <w:tcPr>
-            <w:tcW w:w="2385" w:type="dxa"/>
+            <w:tcW w:w="2108" w:type="dxa"/>
             <w:shd w:val="clear" w:color="auto" w:fill="FFFF00"/>
           </w:tcPr>
           <w:p>
@@ -247,7 +269,6 @@
           <w:p>
             <w:pPr>
               <w:rPr>
-                <w:rFonts w:hint="cs"/>
                 <w:rtl/>
               </w:rPr>
             </w:pPr>
@@ -262,13 +283,12 @@
         </w:tc>
         <w:tc>
           <w:tcPr>
-            <w:tcW w:w="2905" w:type="dxa"/>
+            <w:tcW w:w="2540" w:type="dxa"/>
             <w:shd w:val="clear" w:color="auto" w:fill="FFFF00"/>
           </w:tcPr>
           <w:p>
             <w:pPr>
               <w:rPr>
-                <w:rFonts w:hint="cs"/>
                 <w:rtl/>
               </w:rPr>
             </w:pPr>
@@ -283,14 +303,13 @@
         </w:tc>
         <w:tc>
           <w:tcPr>
-            <w:tcW w:w="807" w:type="dxa"/>
+            <w:tcW w:w="763" w:type="dxa"/>
             <w:shd w:val="clear" w:color="auto" w:fill="FFFF00"/>
           </w:tcPr>
           <w:p>
             <w:pPr>
               <w:jc w:val="center"/>
               <w:rPr>
-                <w:rFonts w:hint="cs"/>
                 <w:rtl/>
               </w:rPr>
             </w:pPr>
@@ -312,7 +331,6 @@
             <w:pPr>
               <w:jc w:val="center"/>
               <w:rPr>
-                <w:rFonts w:hint="cs"/>
                 <w:rtl/>
               </w:rPr>
             </w:pPr>
@@ -322,6 +340,28 @@
                 <w:rtl/>
               </w:rPr>
               <w:t>2</w:t>
+            </w:r>
+          </w:p>
+        </w:tc>
+        <w:tc>
+          <w:tcPr>
+            <w:tcW w:w="745" w:type="dxa"/>
+            <w:shd w:val="clear" w:color="auto" w:fill="FFFF00"/>
+          </w:tcPr>
+          <w:p>
+            <w:pPr>
+              <w:jc w:val="center"/>
+              <w:rPr>
+                <w:rFonts w:hint="cs"/>
+                <w:rtl/>
+              </w:rPr>
+            </w:pPr>
+            <w:r>
+              <w:rPr>
+                <w:rFonts w:hint="cs"/>
+                <w:rtl/>
+              </w:rPr>
+              <w:t>לא</w:t>
             </w:r>
           </w:p>
         </w:tc>
@@ -332,13 +372,12 @@
         </w:trPr>
         <w:tc>
           <w:tcPr>
-            <w:tcW w:w="1278" w:type="dxa"/>
+            <w:tcW w:w="1236" w:type="dxa"/>
             <w:shd w:val="clear" w:color="auto" w:fill="FF0000"/>
           </w:tcPr>
           <w:p>
             <w:pPr>
               <w:rPr>
-                <w:rFonts w:hint="cs"/>
                 <w:color w:val="FFFFFF" w:themeColor="background1"/>
                 <w:rtl/>
               </w:rPr>
@@ -355,7 +394,7 @@
         </w:tc>
         <w:tc>
           <w:tcPr>
-            <w:tcW w:w="2385" w:type="dxa"/>
+            <w:tcW w:w="2108" w:type="dxa"/>
             <w:shd w:val="clear" w:color="auto" w:fill="FF0000"/>
           </w:tcPr>
           <w:p>
@@ -375,7 +414,6 @@
           <w:p>
             <w:pPr>
               <w:rPr>
-                <w:rFonts w:hint="cs"/>
                 <w:color w:val="FFFFFF" w:themeColor="background1"/>
                 <w:rtl/>
               </w:rPr>
@@ -407,7 +445,6 @@
             <w:pPr>
               <w:bidi w:val="0"/>
               <w:rPr>
-                <w:rFonts w:hint="cs"/>
                 <w:color w:val="FFFFFF" w:themeColor="background1"/>
                 <w:rtl/>
               </w:rPr>
@@ -422,7 +459,6 @@
           <w:p>
             <w:pPr>
               <w:rPr>
-                <w:rFonts w:hint="cs"/>
                 <w:color w:val="FFFFFF" w:themeColor="background1"/>
                 <w:rtl/>
               </w:rPr>
@@ -439,13 +475,12 @@
         </w:tc>
         <w:tc>
           <w:tcPr>
-            <w:tcW w:w="2905" w:type="dxa"/>
+            <w:tcW w:w="2540" w:type="dxa"/>
             <w:shd w:val="clear" w:color="auto" w:fill="FF0000"/>
           </w:tcPr>
           <w:p>
             <w:pPr>
               <w:rPr>
-                <w:rFonts w:hint="cs"/>
                 <w:color w:val="FFFFFF" w:themeColor="background1"/>
                 <w:rtl/>
               </w:rPr>
@@ -462,14 +497,13 @@
         </w:tc>
         <w:tc>
           <w:tcPr>
-            <w:tcW w:w="807" w:type="dxa"/>
+            <w:tcW w:w="763" w:type="dxa"/>
             <w:shd w:val="clear" w:color="auto" w:fill="FF0000"/>
           </w:tcPr>
           <w:p>
             <w:pPr>
               <w:jc w:val="center"/>
               <w:rPr>
-                <w:rFonts w:hint="cs"/>
                 <w:color w:val="FFFFFF" w:themeColor="background1"/>
                 <w:rtl/>
               </w:rPr>
@@ -493,7 +527,6 @@
             <w:pPr>
               <w:jc w:val="center"/>
               <w:rPr>
-                <w:rFonts w:hint="cs"/>
                 <w:color w:val="FFFFFF" w:themeColor="background1"/>
                 <w:rtl/>
               </w:rPr>
@@ -505,6 +538,30 @@
                 <w:rtl/>
               </w:rPr>
               <w:t>2</w:t>
+            </w:r>
+          </w:p>
+        </w:tc>
+        <w:tc>
+          <w:tcPr>
+            <w:tcW w:w="745" w:type="dxa"/>
+            <w:shd w:val="clear" w:color="auto" w:fill="FF0000"/>
+          </w:tcPr>
+          <w:p>
+            <w:pPr>
+              <w:jc w:val="center"/>
+              <w:rPr>
+                <w:rFonts w:hint="cs"/>
+                <w:color w:val="FFFFFF" w:themeColor="background1"/>
+                <w:rtl/>
+              </w:rPr>
+            </w:pPr>
+            <w:r>
+              <w:rPr>
+                <w:rFonts w:hint="cs"/>
+                <w:color w:val="FFFFFF" w:themeColor="background1"/>
+                <w:rtl/>
+              </w:rPr>
+              <w:t>לא</w:t>
             </w:r>
           </w:p>
         </w:tc>
@@ -515,13 +572,12 @@
         </w:trPr>
         <w:tc>
           <w:tcPr>
-            <w:tcW w:w="1278" w:type="dxa"/>
+            <w:tcW w:w="1236" w:type="dxa"/>
             <w:shd w:val="clear" w:color="auto" w:fill="FF0000"/>
           </w:tcPr>
           <w:p>
             <w:pPr>
               <w:rPr>
-                <w:rFonts w:hint="cs"/>
                 <w:color w:val="FFFFFF" w:themeColor="background1"/>
                 <w:rtl/>
               </w:rPr>
@@ -538,7 +594,7 @@
         </w:tc>
         <w:tc>
           <w:tcPr>
-            <w:tcW w:w="2385" w:type="dxa"/>
+            <w:tcW w:w="2108" w:type="dxa"/>
             <w:shd w:val="clear" w:color="auto" w:fill="FF0000"/>
           </w:tcPr>
           <w:p>
@@ -552,15 +608,7 @@
               <w:rPr>
                 <w:color w:val="FFFFFF" w:themeColor="background1"/>
               </w:rPr>
-              <w:t>Clien</w:t>
-            </w:r>
-            <w:bookmarkStart w:id="0" w:name="_GoBack"/>
-            <w:bookmarkEnd w:id="0"/>
-            <w:r>
-              <w:rPr>
-                <w:color w:val="FFFFFF" w:themeColor="background1"/>
-              </w:rPr>
-              <w:t>t:</w:t>
+              <w:t>Client:</w:t>
             </w:r>
           </w:p>
           <w:p>
@@ -597,7 +645,6 @@
           <w:p>
             <w:pPr>
               <w:rPr>
-                <w:rFonts w:hint="cs"/>
                 <w:color w:val="FFFFFF" w:themeColor="background1"/>
                 <w:rtl/>
               </w:rPr>
@@ -614,13 +661,12 @@
         </w:tc>
         <w:tc>
           <w:tcPr>
-            <w:tcW w:w="2905" w:type="dxa"/>
+            <w:tcW w:w="2540" w:type="dxa"/>
             <w:shd w:val="clear" w:color="auto" w:fill="FF0000"/>
           </w:tcPr>
           <w:p>
             <w:pPr>
               <w:rPr>
-                <w:rFonts w:hint="cs"/>
                 <w:color w:val="FFFFFF" w:themeColor="background1"/>
                 <w:rtl/>
               </w:rPr>
@@ -637,14 +683,13 @@
         </w:tc>
         <w:tc>
           <w:tcPr>
-            <w:tcW w:w="807" w:type="dxa"/>
+            <w:tcW w:w="763" w:type="dxa"/>
             <w:shd w:val="clear" w:color="auto" w:fill="FF0000"/>
           </w:tcPr>
           <w:p>
             <w:pPr>
               <w:jc w:val="center"/>
               <w:rPr>
-                <w:rFonts w:hint="cs"/>
                 <w:color w:val="FFFFFF" w:themeColor="background1"/>
                 <w:rtl/>
               </w:rPr>
@@ -668,7 +713,6 @@
             <w:pPr>
               <w:jc w:val="center"/>
               <w:rPr>
-                <w:rFonts w:hint="cs"/>
                 <w:color w:val="FFFFFF" w:themeColor="background1"/>
                 <w:rtl/>
               </w:rPr>
@@ -680,6 +724,30 @@
                 <w:rtl/>
               </w:rPr>
               <w:t>4</w:t>
+            </w:r>
+          </w:p>
+        </w:tc>
+        <w:tc>
+          <w:tcPr>
+            <w:tcW w:w="745" w:type="dxa"/>
+            <w:shd w:val="clear" w:color="auto" w:fill="FF0000"/>
+          </w:tcPr>
+          <w:p>
+            <w:pPr>
+              <w:jc w:val="center"/>
+              <w:rPr>
+                <w:rFonts w:hint="cs"/>
+                <w:color w:val="FFFFFF" w:themeColor="background1"/>
+                <w:rtl/>
+              </w:rPr>
+            </w:pPr>
+            <w:r>
+              <w:rPr>
+                <w:rFonts w:hint="cs"/>
+                <w:color w:val="FFFFFF" w:themeColor="background1"/>
+                <w:rtl/>
+              </w:rPr>
+              <w:t>כן</w:t>
             </w:r>
           </w:p>
         </w:tc>
@@ -690,13 +758,12 @@
         </w:trPr>
         <w:tc>
           <w:tcPr>
-            <w:tcW w:w="1278" w:type="dxa"/>
+            <w:tcW w:w="1236" w:type="dxa"/>
             <w:shd w:val="clear" w:color="auto" w:fill="FFFFFF"/>
           </w:tcPr>
           <w:p>
             <w:pPr>
               <w:rPr>
-                <w:rFonts w:hint="cs"/>
                 <w:rtl/>
               </w:rPr>
             </w:pPr>
@@ -711,7 +778,7 @@
         </w:tc>
         <w:tc>
           <w:tcPr>
-            <w:tcW w:w="2385" w:type="dxa"/>
+            <w:tcW w:w="2108" w:type="dxa"/>
             <w:shd w:val="clear" w:color="auto" w:fill="FFFFFF"/>
           </w:tcPr>
           <w:p>
@@ -725,7 +792,6 @@
           <w:p>
             <w:pPr>
               <w:rPr>
-                <w:rFonts w:hint="cs"/>
                 <w:rtl/>
               </w:rPr>
             </w:pPr>
@@ -751,7 +817,6 @@
           <w:p>
             <w:pPr>
               <w:rPr>
-                <w:rFonts w:hint="cs"/>
                 <w:rtl/>
               </w:rPr>
             </w:pPr>
@@ -791,13 +856,12 @@
         </w:tc>
         <w:tc>
           <w:tcPr>
-            <w:tcW w:w="2905" w:type="dxa"/>
+            <w:tcW w:w="2540" w:type="dxa"/>
             <w:shd w:val="clear" w:color="auto" w:fill="FFFFFF"/>
           </w:tcPr>
           <w:p>
             <w:pPr>
               <w:rPr>
-                <w:rFonts w:hint="cs"/>
                 <w:rtl/>
               </w:rPr>
             </w:pPr>
@@ -812,14 +876,13 @@
         </w:tc>
         <w:tc>
           <w:tcPr>
-            <w:tcW w:w="807" w:type="dxa"/>
+            <w:tcW w:w="763" w:type="dxa"/>
             <w:shd w:val="clear" w:color="auto" w:fill="FFFFFF"/>
           </w:tcPr>
           <w:p>
             <w:pPr>
               <w:jc w:val="center"/>
               <w:rPr>
-                <w:rFonts w:hint="cs"/>
                 <w:rtl/>
               </w:rPr>
             </w:pPr>
@@ -841,7 +904,6 @@
             <w:pPr>
               <w:jc w:val="center"/>
               <w:rPr>
-                <w:rFonts w:hint="cs"/>
                 <w:rtl/>
               </w:rPr>
             </w:pPr>
@@ -851,6 +913,28 @@
                 <w:rtl/>
               </w:rPr>
               <w:t>5</w:t>
+            </w:r>
+          </w:p>
+        </w:tc>
+        <w:tc>
+          <w:tcPr>
+            <w:tcW w:w="745" w:type="dxa"/>
+            <w:shd w:val="clear" w:color="auto" w:fill="FFFFFF"/>
+          </w:tcPr>
+          <w:p>
+            <w:pPr>
+              <w:jc w:val="center"/>
+              <w:rPr>
+                <w:rFonts w:hint="cs"/>
+                <w:rtl/>
+              </w:rPr>
+            </w:pPr>
+            <w:r>
+              <w:rPr>
+                <w:rFonts w:hint="cs"/>
+                <w:rtl/>
+              </w:rPr>
+              <w:t>לא</w:t>
             </w:r>
           </w:p>
         </w:tc>
@@ -861,13 +945,12 @@
         </w:trPr>
         <w:tc>
           <w:tcPr>
-            <w:tcW w:w="1278" w:type="dxa"/>
+            <w:tcW w:w="1236" w:type="dxa"/>
             <w:shd w:val="clear" w:color="auto" w:fill="217D2A"/>
           </w:tcPr>
           <w:p>
             <w:pPr>
               <w:rPr>
-                <w:rFonts w:hint="cs"/>
                 <w:color w:val="FFFFFF" w:themeColor="background1"/>
                 <w:rtl/>
               </w:rPr>
@@ -884,7 +967,7 @@
         </w:tc>
         <w:tc>
           <w:tcPr>
-            <w:tcW w:w="2385" w:type="dxa"/>
+            <w:tcW w:w="2108" w:type="dxa"/>
             <w:shd w:val="clear" w:color="auto" w:fill="217D2A"/>
           </w:tcPr>
           <w:p>
@@ -905,7 +988,6 @@
           <w:p>
             <w:pPr>
               <w:rPr>
-                <w:rFonts w:hint="cs"/>
                 <w:color w:val="FFFFFF" w:themeColor="background1"/>
                 <w:rtl/>
               </w:rPr>
@@ -922,13 +1004,12 @@
         </w:tc>
         <w:tc>
           <w:tcPr>
-            <w:tcW w:w="2905" w:type="dxa"/>
+            <w:tcW w:w="2540" w:type="dxa"/>
             <w:shd w:val="clear" w:color="auto" w:fill="217D2A"/>
           </w:tcPr>
           <w:p>
             <w:pPr>
               <w:rPr>
-                <w:rFonts w:hint="cs"/>
                 <w:color w:val="FFFFFF" w:themeColor="background1"/>
                 <w:rtl/>
               </w:rPr>
@@ -945,14 +1026,13 @@
         </w:tc>
         <w:tc>
           <w:tcPr>
-            <w:tcW w:w="807" w:type="dxa"/>
+            <w:tcW w:w="763" w:type="dxa"/>
             <w:shd w:val="clear" w:color="auto" w:fill="217D2A"/>
           </w:tcPr>
           <w:p>
             <w:pPr>
               <w:jc w:val="center"/>
               <w:rPr>
-                <w:rFonts w:hint="cs"/>
                 <w:color w:val="FFFFFF" w:themeColor="background1"/>
                 <w:rtl/>
               </w:rPr>
@@ -976,7 +1056,6 @@
             <w:pPr>
               <w:jc w:val="center"/>
               <w:rPr>
-                <w:rFonts w:hint="cs"/>
                 <w:color w:val="FFFFFF" w:themeColor="background1"/>
                 <w:rtl/>
               </w:rPr>
@@ -988,6 +1067,30 @@
                 <w:rtl/>
               </w:rPr>
               <w:t>3</w:t>
+            </w:r>
+          </w:p>
+        </w:tc>
+        <w:tc>
+          <w:tcPr>
+            <w:tcW w:w="745" w:type="dxa"/>
+            <w:shd w:val="clear" w:color="auto" w:fill="217D2A"/>
+          </w:tcPr>
+          <w:p>
+            <w:pPr>
+              <w:jc w:val="center"/>
+              <w:rPr>
+                <w:rFonts w:hint="cs"/>
+                <w:color w:val="FFFFFF" w:themeColor="background1"/>
+                <w:rtl/>
+              </w:rPr>
+            </w:pPr>
+            <w:r>
+              <w:rPr>
+                <w:rFonts w:hint="cs"/>
+                <w:color w:val="FFFFFF" w:themeColor="background1"/>
+                <w:rtl/>
+              </w:rPr>
+              <w:t>לא</w:t>
             </w:r>
           </w:p>
         </w:tc>
@@ -998,13 +1101,12 @@
         </w:trPr>
         <w:tc>
           <w:tcPr>
-            <w:tcW w:w="1278" w:type="dxa"/>
+            <w:tcW w:w="1236" w:type="dxa"/>
             <w:shd w:val="clear" w:color="auto" w:fill="FFFF00"/>
           </w:tcPr>
           <w:p>
             <w:pPr>
               <w:rPr>
-                <w:rFonts w:hint="cs"/>
                 <w:rtl/>
               </w:rPr>
             </w:pPr>
@@ -1019,7 +1121,7 @@
         </w:tc>
         <w:tc>
           <w:tcPr>
-            <w:tcW w:w="2385" w:type="dxa"/>
+            <w:tcW w:w="2108" w:type="dxa"/>
             <w:shd w:val="clear" w:color="auto" w:fill="FFFF00"/>
           </w:tcPr>
           <w:p>
@@ -1033,7 +1135,6 @@
           <w:p>
             <w:pPr>
               <w:rPr>
-                <w:rFonts w:hint="cs"/>
                 <w:rtl/>
               </w:rPr>
             </w:pPr>
@@ -1048,13 +1149,12 @@
         </w:tc>
         <w:tc>
           <w:tcPr>
-            <w:tcW w:w="2905" w:type="dxa"/>
+            <w:tcW w:w="2540" w:type="dxa"/>
             <w:shd w:val="clear" w:color="auto" w:fill="FFFF00"/>
           </w:tcPr>
           <w:p>
             <w:pPr>
               <w:rPr>
-                <w:rFonts w:hint="cs"/>
                 <w:rtl/>
               </w:rPr>
             </w:pPr>
@@ -1069,14 +1169,13 @@
         </w:tc>
         <w:tc>
           <w:tcPr>
-            <w:tcW w:w="807" w:type="dxa"/>
+            <w:tcW w:w="763" w:type="dxa"/>
             <w:shd w:val="clear" w:color="auto" w:fill="FFFF00"/>
           </w:tcPr>
           <w:p>
             <w:pPr>
               <w:jc w:val="center"/>
               <w:rPr>
-                <w:rFonts w:hint="cs"/>
                 <w:rtl/>
               </w:rPr>
             </w:pPr>
@@ -1098,7 +1197,6 @@
             <w:pPr>
               <w:jc w:val="center"/>
               <w:rPr>
-                <w:rFonts w:hint="cs"/>
                 <w:rtl/>
               </w:rPr>
             </w:pPr>
@@ -1108,6 +1206,28 @@
                 <w:rtl/>
               </w:rPr>
               <w:t>1</w:t>
+            </w:r>
+          </w:p>
+        </w:tc>
+        <w:tc>
+          <w:tcPr>
+            <w:tcW w:w="745" w:type="dxa"/>
+            <w:shd w:val="clear" w:color="auto" w:fill="FFFF00"/>
+          </w:tcPr>
+          <w:p>
+            <w:pPr>
+              <w:jc w:val="center"/>
+              <w:rPr>
+                <w:rFonts w:hint="cs"/>
+                <w:rtl/>
+              </w:rPr>
+            </w:pPr>
+            <w:r>
+              <w:rPr>
+                <w:rFonts w:hint="cs"/>
+                <w:rtl/>
+              </w:rPr>
+              <w:t>כן</w:t>
             </w:r>
           </w:p>
         </w:tc>
@@ -1118,13 +1238,12 @@
         </w:trPr>
         <w:tc>
           <w:tcPr>
-            <w:tcW w:w="1278" w:type="dxa"/>
+            <w:tcW w:w="1236" w:type="dxa"/>
             <w:shd w:val="clear" w:color="auto" w:fill="0D1A77"/>
           </w:tcPr>
           <w:p>
             <w:pPr>
               <w:rPr>
-                <w:rFonts w:hint="cs"/>
                 <w:color w:val="FFFFFF" w:themeColor="background1"/>
                 <w:rtl/>
               </w:rPr>
@@ -1141,7 +1260,7 @@
         </w:tc>
         <w:tc>
           <w:tcPr>
-            <w:tcW w:w="2385" w:type="dxa"/>
+            <w:tcW w:w="2108" w:type="dxa"/>
             <w:shd w:val="clear" w:color="auto" w:fill="0D1A77"/>
           </w:tcPr>
           <w:p>
@@ -1162,13 +1281,12 @@
         </w:tc>
         <w:tc>
           <w:tcPr>
-            <w:tcW w:w="2905" w:type="dxa"/>
+            <w:tcW w:w="2540" w:type="dxa"/>
             <w:shd w:val="clear" w:color="auto" w:fill="0D1A77"/>
           </w:tcPr>
           <w:p>
             <w:pPr>
               <w:rPr>
-                <w:rFonts w:hint="cs"/>
                 <w:color w:val="FFFFFF" w:themeColor="background1"/>
                 <w:rtl/>
               </w:rPr>
@@ -1185,14 +1303,13 @@
         </w:tc>
         <w:tc>
           <w:tcPr>
-            <w:tcW w:w="807" w:type="dxa"/>
+            <w:tcW w:w="763" w:type="dxa"/>
             <w:shd w:val="clear" w:color="auto" w:fill="0D1A77"/>
           </w:tcPr>
           <w:p>
             <w:pPr>
               <w:jc w:val="center"/>
               <w:rPr>
-                <w:rFonts w:hint="cs"/>
                 <w:color w:val="FFFFFF" w:themeColor="background1"/>
                 <w:rtl/>
               </w:rPr>
@@ -1216,7 +1333,6 @@
             <w:pPr>
               <w:jc w:val="center"/>
               <w:rPr>
-                <w:rFonts w:hint="cs"/>
                 <w:color w:val="FFFFFF" w:themeColor="background1"/>
                 <w:rtl/>
               </w:rPr>
@@ -1228,6 +1344,30 @@
                 <w:rtl/>
               </w:rPr>
               <w:t>2</w:t>
+            </w:r>
+          </w:p>
+        </w:tc>
+        <w:tc>
+          <w:tcPr>
+            <w:tcW w:w="745" w:type="dxa"/>
+            <w:shd w:val="clear" w:color="auto" w:fill="0D1A77"/>
+          </w:tcPr>
+          <w:p>
+            <w:pPr>
+              <w:jc w:val="center"/>
+              <w:rPr>
+                <w:rFonts w:hint="cs"/>
+                <w:color w:val="FFFFFF" w:themeColor="background1"/>
+                <w:rtl/>
+              </w:rPr>
+            </w:pPr>
+            <w:r>
+              <w:rPr>
+                <w:rFonts w:hint="cs"/>
+                <w:color w:val="FFFFFF" w:themeColor="background1"/>
+                <w:rtl/>
+              </w:rPr>
+              <w:t>לא</w:t>
             </w:r>
           </w:p>
         </w:tc>
@@ -1238,7 +1378,7 @@
         </w:trPr>
         <w:tc>
           <w:tcPr>
-            <w:tcW w:w="1278" w:type="dxa"/>
+            <w:tcW w:w="1236" w:type="dxa"/>
             <w:shd w:val="clear" w:color="auto" w:fill="000000" w:themeFill="text1"/>
           </w:tcPr>
           <w:p>
@@ -1259,13 +1399,12 @@
         </w:tc>
         <w:tc>
           <w:tcPr>
-            <w:tcW w:w="2385" w:type="dxa"/>
+            <w:tcW w:w="2108" w:type="dxa"/>
             <w:shd w:val="clear" w:color="auto" w:fill="000000" w:themeFill="text1"/>
           </w:tcPr>
           <w:p>
             <w:pPr>
               <w:rPr>
-                <w:rFonts w:hint="cs"/>
                 <w:color w:val="FFFFFF" w:themeColor="background1"/>
                 <w:rtl/>
               </w:rPr>
@@ -1282,13 +1421,12 @@
         </w:tc>
         <w:tc>
           <w:tcPr>
-            <w:tcW w:w="2905" w:type="dxa"/>
+            <w:tcW w:w="2540" w:type="dxa"/>
             <w:shd w:val="clear" w:color="auto" w:fill="000000" w:themeFill="text1"/>
           </w:tcPr>
           <w:p>
             <w:pPr>
               <w:rPr>
-                <w:rFonts w:hint="cs"/>
                 <w:color w:val="FFFFFF" w:themeColor="background1"/>
                 <w:rtl/>
               </w:rPr>
@@ -1305,14 +1443,13 @@
         </w:tc>
         <w:tc>
           <w:tcPr>
-            <w:tcW w:w="807" w:type="dxa"/>
+            <w:tcW w:w="763" w:type="dxa"/>
             <w:shd w:val="clear" w:color="auto" w:fill="000000" w:themeFill="text1"/>
           </w:tcPr>
           <w:p>
             <w:pPr>
               <w:jc w:val="center"/>
               <w:rPr>
-                <w:rFonts w:hint="cs"/>
                 <w:color w:val="FFFFFF" w:themeColor="background1"/>
                 <w:rtl/>
               </w:rPr>
@@ -1336,7 +1473,6 @@
             <w:pPr>
               <w:jc w:val="center"/>
               <w:rPr>
-                <w:rFonts w:hint="cs"/>
                 <w:color w:val="FFFFFF" w:themeColor="background1"/>
                 <w:rtl/>
               </w:rPr>
@@ -1349,17 +1485,37 @@
               </w:rPr>
               <w:t>0</w:t>
             </w:r>
+          </w:p>
+        </w:tc>
+        <w:tc>
+          <w:tcPr>
+            <w:tcW w:w="745" w:type="dxa"/>
+            <w:shd w:val="clear" w:color="auto" w:fill="000000" w:themeFill="text1"/>
+          </w:tcPr>
+          <w:p>
+            <w:pPr>
+              <w:jc w:val="center"/>
+              <w:rPr>
+                <w:rFonts w:hint="cs"/>
+                <w:color w:val="FFFFFF" w:themeColor="background1"/>
+                <w:rtl/>
+              </w:rPr>
+            </w:pPr>
+            <w:r>
+              <w:rPr>
+                <w:rFonts w:hint="cs"/>
+                <w:color w:val="FFFFFF" w:themeColor="background1"/>
+                <w:rtl/>
+              </w:rPr>
+              <w:t>לעולם לא</w:t>
+            </w:r>
+            <w:bookmarkStart w:id="0" w:name="_GoBack"/>
+            <w:bookmarkEnd w:id="0"/>
           </w:p>
         </w:tc>
       </w:tr>
     </w:tbl>
-    <w:p>
-      <w:pPr>
-        <w:rPr>
-          <w:rFonts w:hint="cs"/>
-        </w:rPr>
-      </w:pPr>
-    </w:p>
+    <w:p/>
     <w:sectPr>
       <w:headerReference w:type="default" r:id="rId6"/>
       <w:pgSz w:w="11906" w:h="16838"/>
@@ -1428,7 +1584,6 @@
   <w:p>
     <w:pPr>
       <w:rPr>
-        <w:rFonts w:hint="cs"/>
         <w:rtl/>
       </w:rPr>
     </w:pPr>
@@ -1461,7 +1616,6 @@
   <w:p>
     <w:pPr>
       <w:rPr>
-        <w:rFonts w:hint="cs"/>
         <w:color w:val="FFFFFF" w:themeColor="background1"/>
         <w:rtl/>
       </w:rPr>

</xml_diff>

<commit_message>
finished the combo box task, all input boxes are finished
</commit_message>
<xml_diff>
--- a/BonusWorkPaper.docx
+++ b/BonusWorkPaper.docx
@@ -211,7 +211,6 @@
             <w:pPr>
               <w:jc w:val="center"/>
               <w:rPr>
-                <w:rFonts w:hint="cs"/>
                 <w:b/>
                 <w:bCs/>
                 <w:rtl/>
@@ -352,7 +351,6 @@
             <w:pPr>
               <w:jc w:val="center"/>
               <w:rPr>
-                <w:rFonts w:hint="cs"/>
                 <w:rtl/>
               </w:rPr>
             </w:pPr>
@@ -373,7 +371,7 @@
         <w:tc>
           <w:tcPr>
             <w:tcW w:w="1236" w:type="dxa"/>
-            <w:shd w:val="clear" w:color="auto" w:fill="FF0000"/>
+            <w:shd w:val="clear" w:color="auto" w:fill="538135" w:themeFill="accent6" w:themeFillShade="BF"/>
           </w:tcPr>
           <w:p>
             <w:pPr>
@@ -395,7 +393,7 @@
         <w:tc>
           <w:tcPr>
             <w:tcW w:w="2108" w:type="dxa"/>
-            <w:shd w:val="clear" w:color="auto" w:fill="FF0000"/>
+            <w:shd w:val="clear" w:color="auto" w:fill="538135" w:themeFill="accent6" w:themeFillShade="BF"/>
           </w:tcPr>
           <w:p>
             <w:pPr>
@@ -446,7 +444,6 @@
               <w:bidi w:val="0"/>
               <w:rPr>
                 <w:color w:val="FFFFFF" w:themeColor="background1"/>
-                <w:rtl/>
               </w:rPr>
             </w:pPr>
             <w:r>
@@ -476,7 +473,7 @@
         <w:tc>
           <w:tcPr>
             <w:tcW w:w="2540" w:type="dxa"/>
-            <w:shd w:val="clear" w:color="auto" w:fill="FF0000"/>
+            <w:shd w:val="clear" w:color="auto" w:fill="538135" w:themeFill="accent6" w:themeFillShade="BF"/>
           </w:tcPr>
           <w:p>
             <w:pPr>
@@ -498,59 +495,58 @@
         <w:tc>
           <w:tcPr>
             <w:tcW w:w="763" w:type="dxa"/>
-            <w:shd w:val="clear" w:color="auto" w:fill="FF0000"/>
-          </w:tcPr>
-          <w:p>
-            <w:pPr>
-              <w:jc w:val="center"/>
-              <w:rPr>
-                <w:color w:val="FFFFFF" w:themeColor="background1"/>
-                <w:rtl/>
-              </w:rPr>
-            </w:pPr>
-            <w:r>
-              <w:rPr>
-                <w:rFonts w:hint="cs"/>
-                <w:color w:val="FFFFFF" w:themeColor="background1"/>
-                <w:rtl/>
-              </w:rPr>
-              <w:t>1</w:t>
-            </w:r>
+            <w:shd w:val="clear" w:color="auto" w:fill="538135" w:themeFill="accent6" w:themeFillShade="BF"/>
+          </w:tcPr>
+          <w:p>
+            <w:pPr>
+              <w:jc w:val="center"/>
+              <w:rPr>
+                <w:color w:val="FFFFFF" w:themeColor="background1"/>
+                <w:rtl/>
+              </w:rPr>
+            </w:pPr>
+            <w:r>
+              <w:rPr>
+                <w:rFonts w:hint="cs"/>
+                <w:color w:val="FFFFFF" w:themeColor="background1"/>
+                <w:rtl/>
+              </w:rPr>
+              <w:t>3</w:t>
+            </w:r>
+            <w:bookmarkStart w:id="0" w:name="_GoBack"/>
+            <w:bookmarkEnd w:id="0"/>
           </w:p>
         </w:tc>
         <w:tc>
           <w:tcPr>
             <w:tcW w:w="904" w:type="dxa"/>
-            <w:shd w:val="clear" w:color="auto" w:fill="FF0000"/>
-          </w:tcPr>
-          <w:p>
-            <w:pPr>
-              <w:jc w:val="center"/>
-              <w:rPr>
-                <w:color w:val="FFFFFF" w:themeColor="background1"/>
-                <w:rtl/>
-              </w:rPr>
-            </w:pPr>
-            <w:r>
-              <w:rPr>
-                <w:rFonts w:hint="cs"/>
-                <w:color w:val="FFFFFF" w:themeColor="background1"/>
-                <w:rtl/>
-              </w:rPr>
-              <w:t>2</w:t>
+            <w:shd w:val="clear" w:color="auto" w:fill="538135" w:themeFill="accent6" w:themeFillShade="BF"/>
+          </w:tcPr>
+          <w:p>
+            <w:pPr>
+              <w:jc w:val="center"/>
+              <w:rPr>
+                <w:color w:val="FFFFFF" w:themeColor="background1"/>
+                <w:rtl/>
+              </w:rPr>
+            </w:pPr>
+            <w:r>
+              <w:rPr>
+                <w:color w:val="FFFFFF" w:themeColor="background1"/>
+              </w:rPr>
+              <w:t>3</w:t>
             </w:r>
           </w:p>
         </w:tc>
         <w:tc>
           <w:tcPr>
             <w:tcW w:w="745" w:type="dxa"/>
-            <w:shd w:val="clear" w:color="auto" w:fill="FF0000"/>
-          </w:tcPr>
-          <w:p>
-            <w:pPr>
-              <w:jc w:val="center"/>
-              <w:rPr>
-                <w:rFonts w:hint="cs"/>
+            <w:shd w:val="clear" w:color="auto" w:fill="538135" w:themeFill="accent6" w:themeFillShade="BF"/>
+          </w:tcPr>
+          <w:p>
+            <w:pPr>
+              <w:jc w:val="center"/>
+              <w:rPr>
                 <w:color w:val="FFFFFF" w:themeColor="background1"/>
                 <w:rtl/>
               </w:rPr>
@@ -735,7 +731,6 @@
             <w:pPr>
               <w:jc w:val="center"/>
               <w:rPr>
-                <w:rFonts w:hint="cs"/>
                 <w:color w:val="FFFFFF" w:themeColor="background1"/>
                 <w:rtl/>
               </w:rPr>
@@ -924,7 +919,6 @@
             <w:pPr>
               <w:jc w:val="center"/>
               <w:rPr>
-                <w:rFonts w:hint="cs"/>
                 <w:rtl/>
               </w:rPr>
             </w:pPr>
@@ -1078,7 +1072,6 @@
             <w:pPr>
               <w:jc w:val="center"/>
               <w:rPr>
-                <w:rFonts w:hint="cs"/>
                 <w:color w:val="FFFFFF" w:themeColor="background1"/>
                 <w:rtl/>
               </w:rPr>
@@ -1101,12 +1094,11 @@
         <w:tc>
           <w:tcPr>
             <w:tcW w:w="1236" w:type="dxa"/>
-            <w:shd w:val="clear" w:color="auto" w:fill="217D2A"/>
-          </w:tcPr>
-          <w:p>
-            <w:pPr>
-              <w:rPr>
-                <w:rFonts w:hint="cs"/>
+            <w:shd w:val="clear" w:color="auto" w:fill="FF0000"/>
+          </w:tcPr>
+          <w:p>
+            <w:pPr>
+              <w:rPr>
                 <w:color w:val="FFFFFF" w:themeColor="background1"/>
                 <w:rtl/>
               </w:rPr>
@@ -1142,7 +1134,7 @@
         <w:tc>
           <w:tcPr>
             <w:tcW w:w="2108" w:type="dxa"/>
-            <w:shd w:val="clear" w:color="auto" w:fill="217D2A"/>
+            <w:shd w:val="clear" w:color="auto" w:fill="FF0000"/>
           </w:tcPr>
           <w:p>
             <w:pPr>
@@ -1161,7 +1153,6 @@
           <w:p>
             <w:pPr>
               <w:rPr>
-                <w:rFonts w:hint="cs"/>
                 <w:color w:val="FFFFFF" w:themeColor="background1"/>
                 <w:rtl/>
               </w:rPr>
@@ -1179,12 +1170,11 @@
         <w:tc>
           <w:tcPr>
             <w:tcW w:w="2540" w:type="dxa"/>
-            <w:shd w:val="clear" w:color="auto" w:fill="217D2A"/>
-          </w:tcPr>
-          <w:p>
-            <w:pPr>
-              <w:rPr>
-                <w:rFonts w:hint="cs"/>
+            <w:shd w:val="clear" w:color="auto" w:fill="FF0000"/>
+          </w:tcPr>
+          <w:p>
+            <w:pPr>
+              <w:rPr>
                 <w:color w:val="FFFFFF" w:themeColor="background1"/>
                 <w:rtl/>
               </w:rPr>
@@ -1197,20 +1187,17 @@
               </w:rPr>
               <w:t>כאשר משתמש יוצר חדר יהיו לו אפשרויות מוגבלות יותר למען מספרים עגולים יותר</w:t>
             </w:r>
-            <w:bookmarkStart w:id="0" w:name="_GoBack"/>
-            <w:bookmarkEnd w:id="0"/>
           </w:p>
         </w:tc>
         <w:tc>
           <w:tcPr>
             <w:tcW w:w="763" w:type="dxa"/>
-            <w:shd w:val="clear" w:color="auto" w:fill="217D2A"/>
-          </w:tcPr>
-          <w:p>
-            <w:pPr>
-              <w:jc w:val="center"/>
-              <w:rPr>
-                <w:rFonts w:hint="cs"/>
+            <w:shd w:val="clear" w:color="auto" w:fill="FF0000"/>
+          </w:tcPr>
+          <w:p>
+            <w:pPr>
+              <w:jc w:val="center"/>
+              <w:rPr>
                 <w:color w:val="FFFFFF" w:themeColor="background1"/>
                 <w:rtl/>
               </w:rPr>
@@ -1228,13 +1215,12 @@
         <w:tc>
           <w:tcPr>
             <w:tcW w:w="904" w:type="dxa"/>
-            <w:shd w:val="clear" w:color="auto" w:fill="217D2A"/>
-          </w:tcPr>
-          <w:p>
-            <w:pPr>
-              <w:jc w:val="center"/>
-              <w:rPr>
-                <w:rFonts w:hint="cs"/>
+            <w:shd w:val="clear" w:color="auto" w:fill="FF0000"/>
+          </w:tcPr>
+          <w:p>
+            <w:pPr>
+              <w:jc w:val="center"/>
+              <w:rPr>
                 <w:color w:val="FFFFFF" w:themeColor="background1"/>
                 <w:rtl/>
               </w:rPr>
@@ -1252,24 +1238,23 @@
         <w:tc>
           <w:tcPr>
             <w:tcW w:w="745" w:type="dxa"/>
-            <w:shd w:val="clear" w:color="auto" w:fill="217D2A"/>
-          </w:tcPr>
-          <w:p>
-            <w:pPr>
-              <w:jc w:val="center"/>
-              <w:rPr>
-                <w:rFonts w:hint="cs"/>
-                <w:color w:val="FFFFFF" w:themeColor="background1"/>
-                <w:rtl/>
-              </w:rPr>
-            </w:pPr>
-            <w:r>
-              <w:rPr>
-                <w:rFonts w:hint="cs"/>
-                <w:color w:val="FFFFFF" w:themeColor="background1"/>
-                <w:rtl/>
-              </w:rPr>
-              <w:t>לא</w:t>
+            <w:shd w:val="clear" w:color="auto" w:fill="FF0000"/>
+          </w:tcPr>
+          <w:p>
+            <w:pPr>
+              <w:jc w:val="center"/>
+              <w:rPr>
+                <w:color w:val="FFFFFF" w:themeColor="background1"/>
+                <w:rtl/>
+              </w:rPr>
+            </w:pPr>
+            <w:r>
+              <w:rPr>
+                <w:rFonts w:hint="cs"/>
+                <w:color w:val="FFFFFF" w:themeColor="background1"/>
+                <w:rtl/>
+              </w:rPr>
+              <w:t>כן</w:t>
             </w:r>
           </w:p>
         </w:tc>
@@ -1397,7 +1382,6 @@
             <w:pPr>
               <w:jc w:val="center"/>
               <w:rPr>
-                <w:rFonts w:hint="cs"/>
                 <w:rtl/>
               </w:rPr>
             </w:pPr>
@@ -1535,7 +1519,6 @@
             <w:pPr>
               <w:jc w:val="center"/>
               <w:rPr>
-                <w:rFonts w:hint="cs"/>
                 <w:color w:val="FFFFFF" w:themeColor="background1"/>
                 <w:rtl/>
               </w:rPr>
@@ -1675,7 +1658,6 @@
             <w:pPr>
               <w:jc w:val="center"/>
               <w:rPr>
-                <w:rFonts w:hint="cs"/>
                 <w:color w:val="FFFFFF" w:themeColor="background1"/>
                 <w:rtl/>
               </w:rPr>

</xml_diff>

<commit_message>
Added 'show password' button
</commit_message>
<xml_diff>
--- a/BonusWorkPaper.docx
+++ b/BonusWorkPaper.docx
@@ -5,7 +5,6 @@
     <w:p>
       <w:pPr>
         <w:rPr>
-          <w:rFonts w:hint="cs"/>
           <w:highlight w:val="yellow"/>
           <w:rtl/>
         </w:rPr>
@@ -513,8 +512,6 @@
               </w:rPr>
               <w:t>3</w:t>
             </w:r>
-            <w:bookmarkStart w:id="0" w:name="_GoBack"/>
-            <w:bookmarkEnd w:id="0"/>
           </w:p>
         </w:tc>
         <w:tc>
@@ -557,7 +554,7 @@
                 <w:color w:val="FFFFFF" w:themeColor="background1"/>
                 <w:rtl/>
               </w:rPr>
-              <w:t>לא</w:t>
+              <w:t>כן</w:t>
             </w:r>
           </w:p>
         </w:tc>
@@ -1082,8 +1079,10 @@
                 <w:color w:val="FFFFFF" w:themeColor="background1"/>
                 <w:rtl/>
               </w:rPr>
-              <w:t>לא</w:t>
-            </w:r>
+              <w:t>כן</w:t>
+            </w:r>
+            <w:bookmarkStart w:id="0" w:name="_GoBack"/>
+            <w:bookmarkEnd w:id="0"/>
           </w:p>
         </w:tc>
       </w:tr>

</xml_diff>

<commit_message>
final signup gui design
</commit_message>
<xml_diff>
--- a/BonusWorkPaper.docx
+++ b/BonusWorkPaper.docx
@@ -5,6 +5,7 @@
     <w:p>
       <w:pPr>
         <w:rPr>
+          <w:rFonts w:hint="cs"/>
           <w:highlight w:val="yellow"/>
           <w:rtl/>
         </w:rPr>
@@ -358,8 +359,10 @@
                 <w:rFonts w:hint="cs"/>
                 <w:rtl/>
               </w:rPr>
-              <w:t>לא</w:t>
-            </w:r>
+              <w:t>כן</w:t>
+            </w:r>
+            <w:bookmarkStart w:id="0" w:name="_GoBack"/>
+            <w:bookmarkEnd w:id="0"/>
           </w:p>
         </w:tc>
       </w:tr>
@@ -1081,8 +1084,6 @@
               </w:rPr>
               <w:t>כן</w:t>
             </w:r>
-            <w:bookmarkStart w:id="0" w:name="_GoBack"/>
-            <w:bookmarkEnd w:id="0"/>
           </w:p>
         </w:tc>
       </w:tr>

</xml_diff>

<commit_message>
Added regex tests to client and updated bonus paper
</commit_message>
<xml_diff>
--- a/BonusWorkPaper.docx
+++ b/BonusWorkPaper.docx
@@ -41,7 +41,7 @@
         </w:trPr>
         <w:tc>
           <w:tcPr>
-            <w:tcW w:w="1236" w:type="dxa"/>
+            <w:tcW w:w="1235" w:type="dxa"/>
             <w:shd w:val="clear" w:color="auto" w:fill="000000" w:themeFill="text1"/>
           </w:tcPr>
           <w:p>
@@ -66,7 +66,7 @@
         </w:tc>
         <w:tc>
           <w:tcPr>
-            <w:tcW w:w="2108" w:type="dxa"/>
+            <w:tcW w:w="2100" w:type="dxa"/>
             <w:shd w:val="clear" w:color="auto" w:fill="000000" w:themeFill="text1"/>
           </w:tcPr>
           <w:p>
@@ -91,7 +91,7 @@
         </w:tc>
         <w:tc>
           <w:tcPr>
-            <w:tcW w:w="2540" w:type="dxa"/>
+            <w:tcW w:w="2530" w:type="dxa"/>
             <w:shd w:val="clear" w:color="auto" w:fill="000000" w:themeFill="text1"/>
           </w:tcPr>
           <w:p>
@@ -116,7 +116,7 @@
         </w:tc>
         <w:tc>
           <w:tcPr>
-            <w:tcW w:w="763" w:type="dxa"/>
+            <w:tcW w:w="762" w:type="dxa"/>
             <w:shd w:val="clear" w:color="auto" w:fill="000000" w:themeFill="text1"/>
           </w:tcPr>
           <w:p>
@@ -204,7 +204,7 @@
         </w:tc>
         <w:tc>
           <w:tcPr>
-            <w:tcW w:w="745" w:type="dxa"/>
+            <w:tcW w:w="765" w:type="dxa"/>
             <w:shd w:val="clear" w:color="auto" w:fill="000000" w:themeFill="text1"/>
           </w:tcPr>
           <w:p>
@@ -234,7 +234,7 @@
         </w:trPr>
         <w:tc>
           <w:tcPr>
-            <w:tcW w:w="1236" w:type="dxa"/>
+            <w:tcW w:w="1235" w:type="dxa"/>
             <w:shd w:val="clear" w:color="auto" w:fill="FFFF00"/>
           </w:tcPr>
           <w:p>
@@ -254,7 +254,7 @@
         </w:tc>
         <w:tc>
           <w:tcPr>
-            <w:tcW w:w="2108" w:type="dxa"/>
+            <w:tcW w:w="2100" w:type="dxa"/>
             <w:shd w:val="clear" w:color="auto" w:fill="FFFF00"/>
           </w:tcPr>
           <w:p>
@@ -282,7 +282,7 @@
         </w:tc>
         <w:tc>
           <w:tcPr>
-            <w:tcW w:w="2540" w:type="dxa"/>
+            <w:tcW w:w="2530" w:type="dxa"/>
             <w:shd w:val="clear" w:color="auto" w:fill="FFFF00"/>
           </w:tcPr>
           <w:p>
@@ -302,7 +302,7 @@
         </w:tc>
         <w:tc>
           <w:tcPr>
-            <w:tcW w:w="763" w:type="dxa"/>
+            <w:tcW w:w="762" w:type="dxa"/>
             <w:shd w:val="clear" w:color="auto" w:fill="FFFF00"/>
           </w:tcPr>
           <w:p>
@@ -344,7 +344,7 @@
         </w:tc>
         <w:tc>
           <w:tcPr>
-            <w:tcW w:w="745" w:type="dxa"/>
+            <w:tcW w:w="765" w:type="dxa"/>
             <w:shd w:val="clear" w:color="auto" w:fill="FFFF00"/>
           </w:tcPr>
           <w:p>
@@ -361,8 +361,6 @@
               </w:rPr>
               <w:t>כן</w:t>
             </w:r>
-            <w:bookmarkStart w:id="0" w:name="_GoBack"/>
-            <w:bookmarkEnd w:id="0"/>
           </w:p>
         </w:tc>
       </w:tr>
@@ -372,7 +370,7 @@
         </w:trPr>
         <w:tc>
           <w:tcPr>
-            <w:tcW w:w="1236" w:type="dxa"/>
+            <w:tcW w:w="1235" w:type="dxa"/>
             <w:shd w:val="clear" w:color="auto" w:fill="538135" w:themeFill="accent6" w:themeFillShade="BF"/>
           </w:tcPr>
           <w:p>
@@ -394,7 +392,7 @@
         </w:tc>
         <w:tc>
           <w:tcPr>
-            <w:tcW w:w="2108" w:type="dxa"/>
+            <w:tcW w:w="2100" w:type="dxa"/>
             <w:shd w:val="clear" w:color="auto" w:fill="538135" w:themeFill="accent6" w:themeFillShade="BF"/>
           </w:tcPr>
           <w:p>
@@ -474,7 +472,7 @@
         </w:tc>
         <w:tc>
           <w:tcPr>
-            <w:tcW w:w="2540" w:type="dxa"/>
+            <w:tcW w:w="2530" w:type="dxa"/>
             <w:shd w:val="clear" w:color="auto" w:fill="538135" w:themeFill="accent6" w:themeFillShade="BF"/>
           </w:tcPr>
           <w:p>
@@ -496,7 +494,7 @@
         </w:tc>
         <w:tc>
           <w:tcPr>
-            <w:tcW w:w="763" w:type="dxa"/>
+            <w:tcW w:w="762" w:type="dxa"/>
             <w:shd w:val="clear" w:color="auto" w:fill="538135" w:themeFill="accent6" w:themeFillShade="BF"/>
           </w:tcPr>
           <w:p>
@@ -540,7 +538,7 @@
         </w:tc>
         <w:tc>
           <w:tcPr>
-            <w:tcW w:w="745" w:type="dxa"/>
+            <w:tcW w:w="765" w:type="dxa"/>
             <w:shd w:val="clear" w:color="auto" w:fill="538135" w:themeFill="accent6" w:themeFillShade="BF"/>
           </w:tcPr>
           <w:p>
@@ -568,7 +566,7 @@
         </w:trPr>
         <w:tc>
           <w:tcPr>
-            <w:tcW w:w="1236" w:type="dxa"/>
+            <w:tcW w:w="1235" w:type="dxa"/>
             <w:shd w:val="clear" w:color="auto" w:fill="FF0000"/>
           </w:tcPr>
           <w:p>
@@ -590,7 +588,7 @@
         </w:tc>
         <w:tc>
           <w:tcPr>
-            <w:tcW w:w="2108" w:type="dxa"/>
+            <w:tcW w:w="2100" w:type="dxa"/>
             <w:shd w:val="clear" w:color="auto" w:fill="FF0000"/>
           </w:tcPr>
           <w:p>
@@ -656,7 +654,7 @@
         </w:tc>
         <w:tc>
           <w:tcPr>
-            <w:tcW w:w="2540" w:type="dxa"/>
+            <w:tcW w:w="2530" w:type="dxa"/>
             <w:shd w:val="clear" w:color="auto" w:fill="FF0000"/>
           </w:tcPr>
           <w:p>
@@ -678,7 +676,7 @@
         </w:tc>
         <w:tc>
           <w:tcPr>
-            <w:tcW w:w="763" w:type="dxa"/>
+            <w:tcW w:w="762" w:type="dxa"/>
             <w:shd w:val="clear" w:color="auto" w:fill="FF0000"/>
           </w:tcPr>
           <w:p>
@@ -724,7 +722,7 @@
         </w:tc>
         <w:tc>
           <w:tcPr>
-            <w:tcW w:w="745" w:type="dxa"/>
+            <w:tcW w:w="765" w:type="dxa"/>
             <w:shd w:val="clear" w:color="auto" w:fill="FF0000"/>
           </w:tcPr>
           <w:p>
@@ -752,7 +750,7 @@
         </w:trPr>
         <w:tc>
           <w:tcPr>
-            <w:tcW w:w="1236" w:type="dxa"/>
+            <w:tcW w:w="1235" w:type="dxa"/>
             <w:shd w:val="clear" w:color="auto" w:fill="FFFFFF"/>
           </w:tcPr>
           <w:p>
@@ -772,7 +770,7 @@
         </w:tc>
         <w:tc>
           <w:tcPr>
-            <w:tcW w:w="2108" w:type="dxa"/>
+            <w:tcW w:w="2100" w:type="dxa"/>
             <w:shd w:val="clear" w:color="auto" w:fill="FFFFFF"/>
           </w:tcPr>
           <w:p>
@@ -790,14 +788,40 @@
               </w:rPr>
             </w:pPr>
             <w:r>
-              <w:t>Port forwarding</w:t>
-            </w:r>
-            <w:r>
-              <w:rPr>
-                <w:rFonts w:hint="cs"/>
-                <w:rtl/>
-              </w:rPr>
-              <w:t xml:space="preserve"> לרשת הרחבה.</w:t>
+              <w:t>TCP tunneling</w:t>
+            </w:r>
+            <w:r>
+              <w:rPr>
+                <w:rFonts w:hint="cs"/>
+                <w:rtl/>
+              </w:rPr>
+              <w:t xml:space="preserve"> </w:t>
+            </w:r>
+            <w:r>
+              <w:rPr>
+                <w:rFonts w:hint="cs"/>
+                <w:rtl/>
+              </w:rPr>
+              <w:t>לרשת הרחבה.</w:t>
+            </w:r>
+            <w:r>
+              <w:rPr>
+                <w:rFonts w:hint="cs"/>
+                <w:rtl/>
+              </w:rPr>
+              <w:t xml:space="preserve"> (</w:t>
+            </w:r>
+            <w:r>
+              <w:t>ngrok</w:t>
+            </w:r>
+            <w:bookmarkStart w:id="0" w:name="_GoBack"/>
+            <w:bookmarkEnd w:id="0"/>
+            <w:r>
+              <w:rPr>
+                <w:rFonts w:hint="cs"/>
+                <w:rtl/>
+              </w:rPr>
+              <w:t>)</w:t>
             </w:r>
           </w:p>
           <w:p>
@@ -850,7 +874,7 @@
         </w:tc>
         <w:tc>
           <w:tcPr>
-            <w:tcW w:w="2540" w:type="dxa"/>
+            <w:tcW w:w="2530" w:type="dxa"/>
             <w:shd w:val="clear" w:color="auto" w:fill="FFFFFF"/>
           </w:tcPr>
           <w:p>
@@ -870,7 +894,7 @@
         </w:tc>
         <w:tc>
           <w:tcPr>
-            <w:tcW w:w="763" w:type="dxa"/>
+            <w:tcW w:w="762" w:type="dxa"/>
             <w:shd w:val="clear" w:color="auto" w:fill="FFFFFF"/>
           </w:tcPr>
           <w:p>
@@ -912,7 +936,7 @@
         </w:tc>
         <w:tc>
           <w:tcPr>
-            <w:tcW w:w="745" w:type="dxa"/>
+            <w:tcW w:w="765" w:type="dxa"/>
             <w:shd w:val="clear" w:color="auto" w:fill="FFFFFF"/>
           </w:tcPr>
           <w:p>
@@ -938,7 +962,7 @@
         </w:trPr>
         <w:tc>
           <w:tcPr>
-            <w:tcW w:w="1236" w:type="dxa"/>
+            <w:tcW w:w="1235" w:type="dxa"/>
             <w:shd w:val="clear" w:color="auto" w:fill="217D2A"/>
           </w:tcPr>
           <w:p>
@@ -960,7 +984,7 @@
         </w:tc>
         <w:tc>
           <w:tcPr>
-            <w:tcW w:w="2108" w:type="dxa"/>
+            <w:tcW w:w="2100" w:type="dxa"/>
             <w:shd w:val="clear" w:color="auto" w:fill="217D2A"/>
           </w:tcPr>
           <w:p>
@@ -997,7 +1021,7 @@
         </w:tc>
         <w:tc>
           <w:tcPr>
-            <w:tcW w:w="2540" w:type="dxa"/>
+            <w:tcW w:w="2530" w:type="dxa"/>
             <w:shd w:val="clear" w:color="auto" w:fill="217D2A"/>
           </w:tcPr>
           <w:p>
@@ -1019,7 +1043,7 @@
         </w:tc>
         <w:tc>
           <w:tcPr>
-            <w:tcW w:w="763" w:type="dxa"/>
+            <w:tcW w:w="762" w:type="dxa"/>
             <w:shd w:val="clear" w:color="auto" w:fill="217D2A"/>
           </w:tcPr>
           <w:p>
@@ -1065,7 +1089,7 @@
         </w:tc>
         <w:tc>
           <w:tcPr>
-            <w:tcW w:w="745" w:type="dxa"/>
+            <w:tcW w:w="765" w:type="dxa"/>
             <w:shd w:val="clear" w:color="auto" w:fill="217D2A"/>
           </w:tcPr>
           <w:p>
@@ -1093,7 +1117,7 @@
         </w:trPr>
         <w:tc>
           <w:tcPr>
-            <w:tcW w:w="1236" w:type="dxa"/>
+            <w:tcW w:w="1235" w:type="dxa"/>
             <w:shd w:val="clear" w:color="auto" w:fill="FF0000"/>
           </w:tcPr>
           <w:p>
@@ -1133,7 +1157,7 @@
         </w:tc>
         <w:tc>
           <w:tcPr>
-            <w:tcW w:w="2108" w:type="dxa"/>
+            <w:tcW w:w="2100" w:type="dxa"/>
             <w:shd w:val="clear" w:color="auto" w:fill="FF0000"/>
           </w:tcPr>
           <w:p>
@@ -1169,7 +1193,7 @@
         </w:tc>
         <w:tc>
           <w:tcPr>
-            <w:tcW w:w="2540" w:type="dxa"/>
+            <w:tcW w:w="2530" w:type="dxa"/>
             <w:shd w:val="clear" w:color="auto" w:fill="FF0000"/>
           </w:tcPr>
           <w:p>
@@ -1191,7 +1215,7 @@
         </w:tc>
         <w:tc>
           <w:tcPr>
-            <w:tcW w:w="763" w:type="dxa"/>
+            <w:tcW w:w="762" w:type="dxa"/>
             <w:shd w:val="clear" w:color="auto" w:fill="FF0000"/>
           </w:tcPr>
           <w:p>
@@ -1237,7 +1261,7 @@
         </w:tc>
         <w:tc>
           <w:tcPr>
-            <w:tcW w:w="745" w:type="dxa"/>
+            <w:tcW w:w="765" w:type="dxa"/>
             <w:shd w:val="clear" w:color="auto" w:fill="FF0000"/>
           </w:tcPr>
           <w:p>
@@ -1265,7 +1289,7 @@
         </w:trPr>
         <w:tc>
           <w:tcPr>
-            <w:tcW w:w="1236" w:type="dxa"/>
+            <w:tcW w:w="1235" w:type="dxa"/>
             <w:shd w:val="clear" w:color="auto" w:fill="FFFF00"/>
           </w:tcPr>
           <w:p>
@@ -1285,7 +1309,7 @@
         </w:tc>
         <w:tc>
           <w:tcPr>
-            <w:tcW w:w="2108" w:type="dxa"/>
+            <w:tcW w:w="2100" w:type="dxa"/>
             <w:shd w:val="clear" w:color="auto" w:fill="FFFF00"/>
           </w:tcPr>
           <w:p>
@@ -1313,7 +1337,7 @@
         </w:tc>
         <w:tc>
           <w:tcPr>
-            <w:tcW w:w="2540" w:type="dxa"/>
+            <w:tcW w:w="2530" w:type="dxa"/>
             <w:shd w:val="clear" w:color="auto" w:fill="FFFF00"/>
           </w:tcPr>
           <w:p>
@@ -1333,7 +1357,7 @@
         </w:tc>
         <w:tc>
           <w:tcPr>
-            <w:tcW w:w="763" w:type="dxa"/>
+            <w:tcW w:w="762" w:type="dxa"/>
             <w:shd w:val="clear" w:color="auto" w:fill="FFFF00"/>
           </w:tcPr>
           <w:p>
@@ -1375,7 +1399,7 @@
         </w:tc>
         <w:tc>
           <w:tcPr>
-            <w:tcW w:w="745" w:type="dxa"/>
+            <w:tcW w:w="765" w:type="dxa"/>
             <w:shd w:val="clear" w:color="auto" w:fill="FFFF00"/>
           </w:tcPr>
           <w:p>
@@ -1401,7 +1425,7 @@
         </w:trPr>
         <w:tc>
           <w:tcPr>
-            <w:tcW w:w="1236" w:type="dxa"/>
+            <w:tcW w:w="1235" w:type="dxa"/>
             <w:shd w:val="clear" w:color="auto" w:fill="0D1A77"/>
           </w:tcPr>
           <w:p>
@@ -1423,7 +1447,7 @@
         </w:tc>
         <w:tc>
           <w:tcPr>
-            <w:tcW w:w="2108" w:type="dxa"/>
+            <w:tcW w:w="2100" w:type="dxa"/>
             <w:shd w:val="clear" w:color="auto" w:fill="0D1A77"/>
           </w:tcPr>
           <w:p>
@@ -1444,7 +1468,7 @@
         </w:tc>
         <w:tc>
           <w:tcPr>
-            <w:tcW w:w="2540" w:type="dxa"/>
+            <w:tcW w:w="2530" w:type="dxa"/>
             <w:shd w:val="clear" w:color="auto" w:fill="0D1A77"/>
           </w:tcPr>
           <w:p>
@@ -1466,7 +1490,7 @@
         </w:tc>
         <w:tc>
           <w:tcPr>
-            <w:tcW w:w="763" w:type="dxa"/>
+            <w:tcW w:w="762" w:type="dxa"/>
             <w:shd w:val="clear" w:color="auto" w:fill="0D1A77"/>
           </w:tcPr>
           <w:p>
@@ -1512,7 +1536,7 @@
         </w:tc>
         <w:tc>
           <w:tcPr>
-            <w:tcW w:w="745" w:type="dxa"/>
+            <w:tcW w:w="765" w:type="dxa"/>
             <w:shd w:val="clear" w:color="auto" w:fill="0D1A77"/>
           </w:tcPr>
           <w:p>
@@ -1530,145 +1554,6 @@
                 <w:rtl/>
               </w:rPr>
               <w:t>לא</w:t>
-            </w:r>
-          </w:p>
-        </w:tc>
-      </w:tr>
-      <w:tr>
-        <w:trPr>
-          <w:trHeight w:val="475"/>
-        </w:trPr>
-        <w:tc>
-          <w:tcPr>
-            <w:tcW w:w="1236" w:type="dxa"/>
-            <w:shd w:val="clear" w:color="auto" w:fill="000000" w:themeFill="text1"/>
-          </w:tcPr>
-          <w:p>
-            <w:pPr>
-              <w:rPr>
-                <w:color w:val="FFFFFF" w:themeColor="background1"/>
-              </w:rPr>
-            </w:pPr>
-            <w:proofErr w:type="spellStart"/>
-            <w:r>
-              <w:rPr>
-                <w:color w:val="FFFFFF" w:themeColor="background1"/>
-              </w:rPr>
-              <w:t>mongoDB</w:t>
-            </w:r>
-            <w:proofErr w:type="spellEnd"/>
-          </w:p>
-        </w:tc>
-        <w:tc>
-          <w:tcPr>
-            <w:tcW w:w="2108" w:type="dxa"/>
-            <w:shd w:val="clear" w:color="auto" w:fill="000000" w:themeFill="text1"/>
-          </w:tcPr>
-          <w:p>
-            <w:pPr>
-              <w:rPr>
-                <w:color w:val="FFFFFF" w:themeColor="background1"/>
-                <w:rtl/>
-              </w:rPr>
-            </w:pPr>
-            <w:r>
-              <w:rPr>
-                <w:rFonts w:hint="cs"/>
-                <w:color w:val="FFFFFF" w:themeColor="background1"/>
-                <w:rtl/>
-              </w:rPr>
-              <w:t>משהו מיותר</w:t>
-            </w:r>
-          </w:p>
-        </w:tc>
-        <w:tc>
-          <w:tcPr>
-            <w:tcW w:w="2540" w:type="dxa"/>
-            <w:shd w:val="clear" w:color="auto" w:fill="000000" w:themeFill="text1"/>
-          </w:tcPr>
-          <w:p>
-            <w:pPr>
-              <w:rPr>
-                <w:color w:val="FFFFFF" w:themeColor="background1"/>
-                <w:rtl/>
-              </w:rPr>
-            </w:pPr>
-            <w:r>
-              <w:rPr>
-                <w:rFonts w:hint="cs"/>
-                <w:color w:val="FFFFFF" w:themeColor="background1"/>
-                <w:rtl/>
-              </w:rPr>
-              <w:t>וטיפשי</w:t>
-            </w:r>
-          </w:p>
-        </w:tc>
-        <w:tc>
-          <w:tcPr>
-            <w:tcW w:w="763" w:type="dxa"/>
-            <w:shd w:val="clear" w:color="auto" w:fill="000000" w:themeFill="text1"/>
-          </w:tcPr>
-          <w:p>
-            <w:pPr>
-              <w:jc w:val="center"/>
-              <w:rPr>
-                <w:color w:val="FFFFFF" w:themeColor="background1"/>
-                <w:rtl/>
-              </w:rPr>
-            </w:pPr>
-            <w:r>
-              <w:rPr>
-                <w:rFonts w:hint="cs"/>
-                <w:color w:val="FFFFFF" w:themeColor="background1"/>
-                <w:rtl/>
-              </w:rPr>
-              <w:t>5</w:t>
-            </w:r>
-          </w:p>
-        </w:tc>
-        <w:tc>
-          <w:tcPr>
-            <w:tcW w:w="904" w:type="dxa"/>
-            <w:shd w:val="clear" w:color="auto" w:fill="000000" w:themeFill="text1"/>
-          </w:tcPr>
-          <w:p>
-            <w:pPr>
-              <w:jc w:val="center"/>
-              <w:rPr>
-                <w:color w:val="FFFFFF" w:themeColor="background1"/>
-                <w:rtl/>
-              </w:rPr>
-            </w:pPr>
-            <w:r>
-              <w:rPr>
-                <w:rFonts w:hint="cs"/>
-                <w:color w:val="FFFFFF" w:themeColor="background1"/>
-                <w:rtl/>
-              </w:rPr>
-              <w:t>0</w:t>
-            </w:r>
-          </w:p>
-        </w:tc>
-        <w:tc>
-          <w:tcPr>
-            <w:tcW w:w="745" w:type="dxa"/>
-            <w:shd w:val="clear" w:color="auto" w:fill="000000" w:themeFill="text1"/>
-          </w:tcPr>
-          <w:p>
-            <w:pPr>
-              <w:jc w:val="center"/>
-              <w:rPr>
-                <w:color w:val="FFFFFF" w:themeColor="background1"/>
-                <w:rtl/>
-              </w:rPr>
-            </w:pPr>
-            <w:r>
-              <w:rPr>
-                <w:rFonts w:hint="cs"/>
-                <w:color w:val="FFFFFF" w:themeColor="background1"/>
-                <w:rtl/>
-              </w:rPr>
-              <w:t>לעולם לא</w:t>
             </w:r>
           </w:p>
         </w:tc>
@@ -1790,11 +1675,6 @@
     </w:r>
   </w:p>
   <w:p>
-    <w:pPr>
-      <w:rPr>
-        <w:rtl/>
-      </w:rPr>
-    </w:pPr>
     <w:r>
       <w:rPr>
         <w:rFonts w:hint="cs"/>
@@ -1803,20 +1683,6 @@
         <w:rtl/>
       </w:rPr>
       <w:t>מחכים לאישור</w:t>
-    </w:r>
-  </w:p>
-  <w:p>
-    <w:pPr>
-      <w:pStyle w:val="a4"/>
-    </w:pPr>
-    <w:r>
-      <w:rPr>
-        <w:rFonts w:hint="cs"/>
-        <w:color w:val="FFFFFF" w:themeColor="background1"/>
-        <w:highlight w:val="black"/>
-        <w:rtl/>
-      </w:rPr>
-      <w:t>לא עושים</w:t>
     </w:r>
   </w:p>
 </w:hdr>

</xml_diff>